<commit_message>
updates to move and layers
</commit_message>
<xml_diff>
--- a/scratch/scratch-move.docx
+++ b/scratch/scratch-move.docx
@@ -12,13 +12,13 @@
           <w:noProof/>
         </w:rPr>
         <w:drawing>
-          <wp:anchor distT="0" distB="0" distL="114300" distR="114300" simplePos="0" relativeHeight="251659264" behindDoc="1" locked="0" layoutInCell="1" allowOverlap="1" wp14:anchorId="5355AACC" wp14:editId="18863DD6">
+          <wp:anchor distT="0" distB="0" distL="114300" distR="114300" simplePos="0" relativeHeight="251659264" behindDoc="1" locked="0" layoutInCell="1" allowOverlap="1" wp14:anchorId="5355AACC" wp14:editId="1A16F7FD">
             <wp:simplePos x="0" y="0"/>
             <wp:positionH relativeFrom="column">
-              <wp:posOffset>-50669</wp:posOffset>
+              <wp:posOffset>-86987</wp:posOffset>
             </wp:positionH>
             <wp:positionV relativeFrom="paragraph">
-              <wp:posOffset>0</wp:posOffset>
+              <wp:posOffset>110465</wp:posOffset>
             </wp:positionV>
             <wp:extent cx="1977451" cy="638094"/>
             <wp:effectExtent l="0" t="0" r="3810" b="0"/>
@@ -37,7 +37,7 @@
                     </pic:cNvPicPr>
                   </pic:nvPicPr>
                   <pic:blipFill>
-                    <a:blip r:embed="rId4">
+                    <a:blip r:embed="rId5">
                       <a:extLst>
                         <a:ext uri="{28A0092B-C50C-407E-A947-70E740481C1C}">
                           <a14:useLocalDpi xmlns:a14="http://schemas.microsoft.com/office/drawing/2010/main" val="0"/>
@@ -75,137 +75,61 @@
         </w:drawing>
       </w:r>
     </w:p>
-    <w:p/>
-    <w:p/>
-    <w:p>
-      <w:pPr>
-        <w:rPr>
-          <w:sz w:val="40"/>
-          <w:szCs w:val="40"/>
-        </w:rPr>
-      </w:pPr>
-      <w:r>
-        <w:rPr>
-          <w:sz w:val="40"/>
-          <w:szCs w:val="40"/>
-        </w:rPr>
-        <w:t xml:space="preserve">Register/login at </w:t>
-      </w:r>
-      <w:hyperlink r:id="rId5" w:history="1">
-        <w:r>
-          <w:rPr>
-            <w:rStyle w:val="Hyperlink"/>
-            <w:sz w:val="40"/>
-            <w:szCs w:val="40"/>
-          </w:rPr>
-          <w:t>https://scratch.mit.edu</w:t>
-        </w:r>
-      </w:hyperlink>
-      <w:r>
-        <w:rPr>
-          <w:rFonts w:ascii="Times New Roman" w:eastAsia="Times New Roman" w:hAnsi="Times New Roman" w:cs="Times New Roman"/>
-          <w:sz w:val="40"/>
-          <w:szCs w:val="40"/>
-        </w:rPr>
-        <w:fldChar w:fldCharType="begin"/>
-      </w:r>
-      <w:r>
-        <w:rPr>
-          <w:rFonts w:ascii="Times New Roman" w:eastAsia="Times New Roman" w:hAnsi="Times New Roman" w:cs="Times New Roman"/>
-          <w:sz w:val="40"/>
-          <w:szCs w:val="40"/>
-        </w:rPr>
-        <w:instrText xml:space="preserve"> INCLUDEPICTURE "/var/folders/f1/9jg6q1ps55z27yrv25hgvj44041s1n/T/com.microsoft.Word/WebArchiveCopyPasteTempFiles/gIEtuAAAAABJRU5ErkJggg==" \* MERGEFORMATINET </w:instrText>
-      </w:r>
-      <w:r>
-        <w:rPr>
-          <w:rFonts w:ascii="Times New Roman" w:eastAsia="Times New Roman" w:hAnsi="Times New Roman" w:cs="Times New Roman"/>
-          <w:sz w:val="40"/>
-          <w:szCs w:val="40"/>
-        </w:rPr>
-        <w:fldChar w:fldCharType="end"/>
-      </w:r>
-    </w:p>
-    <w:p>
-      <w:pPr>
-        <w:rPr>
-          <w:rFonts w:eastAsia="Times New Roman" w:cs="Times New Roman"/>
-          <w:sz w:val="40"/>
-          <w:szCs w:val="40"/>
-        </w:rPr>
-      </w:pPr>
-      <w:r>
-        <w:rPr>
-          <w:rFonts w:eastAsia="Times New Roman" w:cs="Times New Roman"/>
-          <w:sz w:val="40"/>
-          <w:szCs w:val="40"/>
-        </w:rPr>
-        <w:t>R</w:t>
-      </w:r>
-      <w:r>
-        <w:rPr>
-          <w:rFonts w:eastAsia="Times New Roman" w:cs="Times New Roman"/>
-          <w:sz w:val="40"/>
-          <w:szCs w:val="40"/>
-        </w:rPr>
-        <w:t>emember</w:t>
-      </w:r>
-      <w:r>
-        <w:rPr>
-          <w:rFonts w:eastAsia="Times New Roman" w:cs="Times New Roman"/>
-          <w:sz w:val="40"/>
-          <w:szCs w:val="40"/>
-        </w:rPr>
-        <w:t xml:space="preserve"> to </w:t>
-      </w:r>
-      <w:r>
-        <w:rPr>
-          <w:rFonts w:eastAsia="Times New Roman" w:cs="Times New Roman"/>
-          <w:sz w:val="40"/>
-          <w:szCs w:val="40"/>
-        </w:rPr>
-        <w:t>write down your password</w:t>
-      </w:r>
-      <w:r>
-        <w:rPr>
-          <w:rFonts w:eastAsia="Times New Roman" w:cs="Times New Roman"/>
-          <w:sz w:val="40"/>
-          <w:szCs w:val="40"/>
-        </w:rPr>
-        <w:t>.</w:t>
-      </w:r>
-    </w:p>
-    <w:p>
-      <w:pPr>
-        <w:rPr>
-          <w:rFonts w:ascii="Times New Roman" w:eastAsia="Times New Roman" w:hAnsi="Times New Roman" w:cs="Times New Roman"/>
-          <w:sz w:val="40"/>
-          <w:szCs w:val="40"/>
-        </w:rPr>
-      </w:pPr>
-    </w:p>
-    <w:p>
-      <w:pPr>
-        <w:rPr>
-          <w:sz w:val="40"/>
-          <w:szCs w:val="40"/>
-        </w:rPr>
-      </w:pPr>
+    <w:p>
+      <w:pPr>
+        <w:rPr>
+          <w:b/>
+          <w:bCs/>
+          <w:sz w:val="48"/>
+          <w:szCs w:val="48"/>
+        </w:rPr>
+      </w:pPr>
+      <w:r>
+        <w:rPr>
+          <w:b/>
+          <w:bCs/>
+          <w:color w:val="0070C0"/>
+          <w:sz w:val="48"/>
+          <w:szCs w:val="48"/>
+        </w:rPr>
+        <w:t>Robot</w:t>
+      </w:r>
+      <w:r>
+        <w:rPr>
+          <w:b/>
+          <w:bCs/>
+          <w:sz w:val="48"/>
+          <w:szCs w:val="48"/>
+        </w:rPr>
+        <w:t xml:space="preserve"> </w:t>
+      </w:r>
+      <w:r>
+        <w:rPr>
+          <w:b/>
+          <w:bCs/>
+          <w:color w:val="0070C0"/>
+          <w:sz w:val="48"/>
+          <w:szCs w:val="48"/>
+        </w:rPr>
+        <w:t>follows orders</w:t>
+      </w:r>
+    </w:p>
+    <w:p>
       <w:r>
         <w:rPr>
           <w:noProof/>
         </w:rPr>
         <w:drawing>
-          <wp:anchor distT="0" distB="0" distL="114300" distR="114300" simplePos="0" relativeHeight="251660288" behindDoc="0" locked="0" layoutInCell="1" allowOverlap="1" wp14:anchorId="70FEF988" wp14:editId="00B7B87E">
+          <wp:anchor distT="0" distB="0" distL="114300" distR="114300" simplePos="0" relativeHeight="251660288" behindDoc="0" locked="0" layoutInCell="1" allowOverlap="1" wp14:anchorId="70FEF988" wp14:editId="0A957E71">
             <wp:simplePos x="0" y="0"/>
             <wp:positionH relativeFrom="column">
-              <wp:posOffset>4547870</wp:posOffset>
+              <wp:posOffset>4964430</wp:posOffset>
             </wp:positionH>
             <wp:positionV relativeFrom="paragraph">
-              <wp:posOffset>45720</wp:posOffset>
+              <wp:posOffset>86995</wp:posOffset>
             </wp:positionV>
-            <wp:extent cx="751205" cy="942975"/>
-            <wp:effectExtent l="0" t="0" r="0" b="0"/>
+            <wp:extent cx="1508760" cy="1894205"/>
+            <wp:effectExtent l="0" t="0" r="2540" b="0"/>
             <wp:wrapSquare wrapText="bothSides"/>
             <wp:docPr id="2" name="Picture 2"/>
             <wp:cNvGraphicFramePr>
@@ -233,7 +157,7 @@
                   <pic:spPr>
                     <a:xfrm>
                       <a:off x="0" y="0"/>
-                      <a:ext cx="751205" cy="942975"/>
+                      <a:ext cx="1508760" cy="1894205"/>
                     </a:xfrm>
                     <a:prstGeom prst="rect">
                       <a:avLst/>
@@ -251,6 +175,151 @@
           </wp:anchor>
         </w:drawing>
       </w:r>
+    </w:p>
+    <w:p>
+      <w:pPr>
+        <w:rPr>
+          <w:sz w:val="40"/>
+          <w:szCs w:val="40"/>
+        </w:rPr>
+      </w:pPr>
+      <w:r>
+        <w:rPr>
+          <w:sz w:val="40"/>
+          <w:szCs w:val="40"/>
+        </w:rPr>
+        <w:t xml:space="preserve">Register/login at </w:t>
+      </w:r>
+      <w:hyperlink r:id="rId7" w:history="1">
+        <w:r>
+          <w:rPr>
+            <w:rStyle w:val="Hyperlink"/>
+            <w:sz w:val="40"/>
+            <w:szCs w:val="40"/>
+          </w:rPr>
+          <w:t>https://scratch.mit.edu</w:t>
+        </w:r>
+      </w:hyperlink>
+      <w:r>
+        <w:rPr>
+          <w:rFonts w:ascii="Times New Roman" w:eastAsia="Times New Roman" w:hAnsi="Times New Roman" w:cs="Times New Roman"/>
+          <w:sz w:val="40"/>
+          <w:szCs w:val="40"/>
+        </w:rPr>
+        <w:fldChar w:fldCharType="begin"/>
+      </w:r>
+      <w:r>
+        <w:rPr>
+          <w:rFonts w:ascii="Times New Roman" w:eastAsia="Times New Roman" w:hAnsi="Times New Roman" w:cs="Times New Roman"/>
+          <w:sz w:val="40"/>
+          <w:szCs w:val="40"/>
+        </w:rPr>
+        <w:instrText xml:space="preserve"> INCLUDEPICTURE "/var/folders/f1/9jg6q1ps55z27yrv25hgvj44041s1n/T/com.microsoft.Word/WebArchiveCopyPasteTempFiles/gIEtuAAAAABJRU5ErkJggg==" \* MERGEFORMATINET </w:instrText>
+      </w:r>
+      <w:r>
+        <w:rPr>
+          <w:rFonts w:ascii="Times New Roman" w:eastAsia="Times New Roman" w:hAnsi="Times New Roman" w:cs="Times New Roman"/>
+          <w:sz w:val="40"/>
+          <w:szCs w:val="40"/>
+        </w:rPr>
+        <w:fldChar w:fldCharType="end"/>
+      </w:r>
+    </w:p>
+    <w:p>
+      <w:pPr>
+        <w:rPr>
+          <w:rFonts w:eastAsia="Times New Roman" w:cs="Times New Roman"/>
+          <w:sz w:val="40"/>
+          <w:szCs w:val="40"/>
+        </w:rPr>
+      </w:pPr>
+      <w:r>
+        <w:rPr>
+          <w:rFonts w:eastAsia="Times New Roman" w:cs="Times New Roman"/>
+          <w:sz w:val="40"/>
+          <w:szCs w:val="40"/>
+        </w:rPr>
+        <w:t>R</w:t>
+      </w:r>
+      <w:r>
+        <w:rPr>
+          <w:rFonts w:eastAsia="Times New Roman" w:cs="Times New Roman"/>
+          <w:sz w:val="40"/>
+          <w:szCs w:val="40"/>
+        </w:rPr>
+        <w:t>emember</w:t>
+      </w:r>
+      <w:r>
+        <w:rPr>
+          <w:rFonts w:eastAsia="Times New Roman" w:cs="Times New Roman"/>
+          <w:sz w:val="40"/>
+          <w:szCs w:val="40"/>
+        </w:rPr>
+        <w:t xml:space="preserve"> to </w:t>
+      </w:r>
+      <w:r>
+        <w:rPr>
+          <w:rFonts w:eastAsia="Times New Roman" w:cs="Times New Roman"/>
+          <w:sz w:val="40"/>
+          <w:szCs w:val="40"/>
+        </w:rPr>
+        <w:t>write down your password</w:t>
+      </w:r>
+      <w:r>
+        <w:rPr>
+          <w:rFonts w:eastAsia="Times New Roman" w:cs="Times New Roman"/>
+          <w:sz w:val="40"/>
+          <w:szCs w:val="40"/>
+        </w:rPr>
+        <w:t>.</w:t>
+      </w:r>
+    </w:p>
+    <w:p>
+      <w:pPr>
+        <w:rPr>
+          <w:rFonts w:eastAsia="Times New Roman" w:cs="Times New Roman"/>
+          <w:sz w:val="40"/>
+          <w:szCs w:val="40"/>
+        </w:rPr>
+      </w:pPr>
+    </w:p>
+    <w:p>
+      <w:pPr>
+        <w:rPr>
+          <w:rFonts w:eastAsia="Times New Roman" w:cs="Times New Roman"/>
+          <w:i/>
+          <w:iCs/>
+          <w:sz w:val="40"/>
+          <w:szCs w:val="40"/>
+        </w:rPr>
+      </w:pPr>
+      <w:r>
+        <w:rPr>
+          <w:rFonts w:eastAsia="Times New Roman" w:cs="Times New Roman"/>
+          <w:i/>
+          <w:iCs/>
+          <w:sz w:val="40"/>
+          <w:szCs w:val="40"/>
+        </w:rPr>
+        <w:t>Order the robot to move up, down, left, right</w:t>
+      </w:r>
+    </w:p>
+    <w:p>
+      <w:pPr>
+        <w:rPr>
+          <w:rFonts w:ascii="Times New Roman" w:eastAsia="Times New Roman" w:hAnsi="Times New Roman" w:cs="Times New Roman"/>
+          <w:sz w:val="40"/>
+          <w:szCs w:val="40"/>
+        </w:rPr>
+      </w:pPr>
+    </w:p>
+    <w:p>
+      <w:pPr>
+        <w:rPr>
+          <w:sz w:val="40"/>
+          <w:szCs w:val="40"/>
+        </w:rPr>
+      </w:pPr>
       <w:r>
         <w:rPr>
           <w:sz w:val="40"/>
@@ -276,24 +345,52 @@
     <w:p>
       <w:pPr>
         <w:rPr>
-          <w:sz w:val="40"/>
-          <w:szCs w:val="40"/>
-        </w:rPr>
-      </w:pPr>
-    </w:p>
-    <w:p>
-      <w:pPr>
-        <w:rPr>
-          <w:sz w:val="40"/>
-          <w:szCs w:val="40"/>
-        </w:rPr>
-      </w:pPr>
-      <w:r>
-        <w:rPr>
-          <w:sz w:val="40"/>
-          <w:szCs w:val="40"/>
-        </w:rPr>
-        <w:t xml:space="preserve">2) Select the Sprite - </w:t>
+          <w:sz w:val="16"/>
+          <w:szCs w:val="16"/>
+        </w:rPr>
+      </w:pPr>
+    </w:p>
+    <w:p>
+      <w:pPr>
+        <w:rPr>
+          <w:sz w:val="40"/>
+          <w:szCs w:val="40"/>
+        </w:rPr>
+      </w:pPr>
+      <w:r>
+        <w:rPr>
+          <w:sz w:val="40"/>
+          <w:szCs w:val="40"/>
+        </w:rPr>
+        <w:t xml:space="preserve">2) Select </w:t>
+      </w:r>
+      <w:r>
+        <w:rPr>
+          <w:sz w:val="40"/>
+          <w:szCs w:val="40"/>
+        </w:rPr>
+        <w:t>a</w:t>
+      </w:r>
+      <w:r>
+        <w:rPr>
+          <w:sz w:val="40"/>
+          <w:szCs w:val="40"/>
+        </w:rPr>
+        <w:t xml:space="preserve"> Sprite </w:t>
+      </w:r>
+      <w:r>
+        <w:rPr>
+          <w:sz w:val="40"/>
+          <w:szCs w:val="40"/>
+        </w:rPr>
+        <w:t>and</w:t>
+      </w:r>
+      <w:r>
+        <w:rPr>
+          <w:sz w:val="40"/>
+          <w:szCs w:val="40"/>
+        </w:rPr>
+        <w:t xml:space="preserve"> </w:t>
       </w:r>
       <w:r>
         <w:rPr>
@@ -307,22 +404,29 @@
           <w:sz w:val="40"/>
           <w:szCs w:val="40"/>
         </w:rPr>
+        <w:t xml:space="preserve">robot </w:t>
+      </w:r>
+      <w:r>
+        <w:rPr>
+          <w:sz w:val="40"/>
+          <w:szCs w:val="40"/>
+        </w:rPr>
         <w:t>costume</w:t>
       </w:r>
     </w:p>
     <w:p>
       <w:pPr>
         <w:rPr>
-          <w:sz w:val="40"/>
-          <w:szCs w:val="40"/>
+          <w:sz w:val="16"/>
+          <w:szCs w:val="16"/>
         </w:rPr>
       </w:pPr>
       <w:r>
         <w:rPr>
           <w:rFonts w:ascii="Times New Roman" w:eastAsia="Times New Roman" w:hAnsi="Times New Roman" w:cs="Times New Roman"/>
           <w:noProof/>
-          <w:sz w:val="40"/>
-          <w:szCs w:val="40"/>
+          <w:sz w:val="16"/>
+          <w:szCs w:val="16"/>
         </w:rPr>
         <w:drawing>
           <wp:anchor distT="0" distB="0" distL="114300" distR="114300" simplePos="0" relativeHeight="251663360" behindDoc="1" locked="0" layoutInCell="1" allowOverlap="1" wp14:anchorId="232D6469" wp14:editId="1F71D130">
@@ -356,7 +460,7 @@
                     <pic:cNvPicPr/>
                   </pic:nvPicPr>
                   <pic:blipFill>
-                    <a:blip r:embed="rId7">
+                    <a:blip r:embed="rId8">
                       <a:extLst>
                         <a:ext uri="{28A0092B-C50C-407E-A947-70E740481C1C}">
                           <a14:useLocalDpi xmlns:a14="http://schemas.microsoft.com/office/drawing/2010/main" val="0"/>
@@ -401,45 +505,79 @@
           <w:sz w:val="40"/>
           <w:szCs w:val="40"/>
         </w:rPr>
-        <w:t xml:space="preserve">3) Choose an </w:t>
-      </w:r>
-      <w:r>
-        <w:rPr>
+        <w:t xml:space="preserve">3) </w:t>
+      </w:r>
+      <w:r>
+        <w:rPr>
+          <w:sz w:val="40"/>
+          <w:szCs w:val="40"/>
+        </w:rPr>
+        <w:t xml:space="preserve">Add an event block, </w:t>
+      </w:r>
+      <w:r>
+        <w:rPr>
+          <w:sz w:val="40"/>
+          <w:szCs w:val="40"/>
+        </w:rPr>
+        <w:br/>
+      </w:r>
+      <w:r>
+        <w:rPr>
+          <w:b/>
+          <w:bCs/>
           <w:color w:val="FFC000"/>
           <w:sz w:val="40"/>
           <w:szCs w:val="40"/>
         </w:rPr>
-        <w:t xml:space="preserve">event </w:t>
-      </w:r>
-      <w:r>
-        <w:rPr>
-          <w:sz w:val="40"/>
-          <w:szCs w:val="40"/>
-        </w:rPr>
-        <w:t>“</w:t>
-      </w:r>
-      <w:proofErr w:type="gramStart"/>
-      <w:r>
-        <w:rPr>
-          <w:sz w:val="40"/>
-          <w:szCs w:val="40"/>
-        </w:rPr>
-        <w:t xml:space="preserve">When </w:t>
-      </w:r>
-      <w:r>
-        <w:rPr>
-          <w:b/>
-          <w:bCs/>
-          <w:sz w:val="40"/>
-          <w:szCs w:val="40"/>
-        </w:rPr>
-        <w:t>?</w:t>
-      </w:r>
-      <w:proofErr w:type="gramEnd"/>
-      <w:r>
-        <w:rPr>
-          <w:b/>
-          <w:bCs/>
+        <w:t>w</w:t>
+      </w:r>
+      <w:r>
+        <w:rPr>
+          <w:b/>
+          <w:bCs/>
+          <w:color w:val="FFC000"/>
+          <w:sz w:val="40"/>
+          <w:szCs w:val="40"/>
+        </w:rPr>
+        <w:t xml:space="preserve">hen </w:t>
+      </w:r>
+      <w:r>
+        <w:rPr>
+          <w:b/>
+          <w:bCs/>
+          <w:color w:val="FFC000"/>
+          <w:sz w:val="40"/>
+          <w:szCs w:val="40"/>
+        </w:rPr>
+        <w:t>…</w:t>
+      </w:r>
+      <w:r>
+        <w:rPr>
+          <w:b/>
+          <w:bCs/>
+          <w:color w:val="FFC000"/>
+          <w:sz w:val="40"/>
+          <w:szCs w:val="40"/>
+        </w:rPr>
+        <w:t xml:space="preserve"> key pressed</w:t>
+      </w:r>
+      <w:r>
+        <w:rPr>
+          <w:sz w:val="40"/>
+          <w:szCs w:val="40"/>
+        </w:rPr>
+        <w:t xml:space="preserve">. </w:t>
+      </w:r>
+      <w:r>
+        <w:rPr>
+          <w:sz w:val="40"/>
+          <w:szCs w:val="40"/>
+        </w:rPr>
+        <w:br/>
+        <w:t>Select</w:t>
+      </w:r>
+      <w:r>
+        <w:rPr>
           <w:sz w:val="40"/>
           <w:szCs w:val="40"/>
         </w:rPr>
@@ -447,49 +585,51 @@
       </w:r>
       <w:r>
         <w:rPr>
-          <w:sz w:val="40"/>
-          <w:szCs w:val="40"/>
-        </w:rPr>
-        <w:t>key pressed”</w:t>
-      </w:r>
-      <w:r>
-        <w:rPr>
-          <w:sz w:val="40"/>
-          <w:szCs w:val="40"/>
-        </w:rPr>
-        <w:t>. Change to right arrow.</w:t>
-      </w:r>
-    </w:p>
-    <w:p>
-      <w:pPr>
-        <w:rPr>
-          <w:sz w:val="40"/>
-          <w:szCs w:val="40"/>
+          <w:b/>
+          <w:bCs/>
+          <w:sz w:val="40"/>
+          <w:szCs w:val="40"/>
+        </w:rPr>
+        <w:t>right arrow</w:t>
+      </w:r>
+      <w:r>
+        <w:rPr>
+          <w:sz w:val="40"/>
+          <w:szCs w:val="40"/>
+        </w:rPr>
+        <w:t xml:space="preserve"> to move right.</w:t>
+      </w:r>
+    </w:p>
+    <w:p>
+      <w:pPr>
+        <w:rPr>
+          <w:sz w:val="16"/>
+          <w:szCs w:val="16"/>
         </w:rPr>
       </w:pPr>
       <w:r>
         <w:rPr>
           <w:noProof/>
-          <w:sz w:val="40"/>
-          <w:szCs w:val="40"/>
+          <w:sz w:val="16"/>
+          <w:szCs w:val="16"/>
         </w:rPr>
         <w:drawing>
-          <wp:anchor distT="0" distB="0" distL="114300" distR="114300" simplePos="0" relativeHeight="251664384" behindDoc="1" locked="0" layoutInCell="1" allowOverlap="1" wp14:anchorId="6C72D086" wp14:editId="0BB6A213">
+          <wp:anchor distT="0" distB="0" distL="114300" distR="114300" simplePos="0" relativeHeight="251664384" behindDoc="1" locked="0" layoutInCell="1" allowOverlap="1" wp14:anchorId="6C72D086" wp14:editId="3C1E6BB1">
             <wp:simplePos x="0" y="0"/>
             <wp:positionH relativeFrom="column">
-              <wp:posOffset>3634740</wp:posOffset>
+              <wp:posOffset>3752215</wp:posOffset>
             </wp:positionH>
             <wp:positionV relativeFrom="paragraph">
               <wp:posOffset>199390</wp:posOffset>
             </wp:positionV>
-            <wp:extent cx="2663190" cy="1477645"/>
-            <wp:effectExtent l="0" t="0" r="3810" b="0"/>
+            <wp:extent cx="2543810" cy="1410970"/>
+            <wp:effectExtent l="0" t="0" r="0" b="0"/>
             <wp:wrapTight wrapText="bothSides">
               <wp:wrapPolygon edited="0">
                 <wp:start x="0" y="0"/>
-                <wp:lineTo x="0" y="21349"/>
-                <wp:lineTo x="21528" y="21349"/>
-                <wp:lineTo x="21528" y="0"/>
+                <wp:lineTo x="0" y="21386"/>
+                <wp:lineTo x="21460" y="21386"/>
+                <wp:lineTo x="21460" y="0"/>
                 <wp:lineTo x="0" y="0"/>
               </wp:wrapPolygon>
             </wp:wrapTight>
@@ -505,7 +645,7 @@
                     <pic:cNvPicPr/>
                   </pic:nvPicPr>
                   <pic:blipFill>
-                    <a:blip r:embed="rId8">
+                    <a:blip r:embed="rId9">
                       <a:extLst>
                         <a:ext uri="{28A0092B-C50C-407E-A947-70E740481C1C}">
                           <a14:useLocalDpi xmlns:a14="http://schemas.microsoft.com/office/drawing/2010/main" val="0"/>
@@ -519,7 +659,7 @@
                   <pic:spPr>
                     <a:xfrm>
                       <a:off x="0" y="0"/>
-                      <a:ext cx="2663190" cy="1477645"/>
+                      <a:ext cx="2543810" cy="1410970"/>
                     </a:xfrm>
                     <a:prstGeom prst="rect">
                       <a:avLst/>
@@ -541,71 +681,540 @@
     <w:p>
       <w:pPr>
         <w:rPr>
+          <w:color w:val="000000" w:themeColor="text1"/>
+          <w:sz w:val="40"/>
+          <w:szCs w:val="40"/>
+        </w:rPr>
+      </w:pPr>
+      <w:r>
+        <w:rPr>
+          <w:sz w:val="40"/>
+          <w:szCs w:val="40"/>
+        </w:rPr>
+        <w:t xml:space="preserve">4) Choose a </w:t>
+      </w:r>
+      <w:r>
+        <w:rPr>
+          <w:color w:val="000000" w:themeColor="text1"/>
+          <w:sz w:val="40"/>
+          <w:szCs w:val="40"/>
+        </w:rPr>
+        <w:t>motion</w:t>
+      </w:r>
+      <w:r>
+        <w:rPr>
+          <w:color w:val="000000" w:themeColor="text1"/>
+          <w:sz w:val="40"/>
+          <w:szCs w:val="40"/>
+        </w:rPr>
+        <w:t>,</w:t>
+      </w:r>
+      <w:r>
+        <w:rPr>
           <w:color w:val="0070C0"/>
           <w:sz w:val="40"/>
           <w:szCs w:val="40"/>
         </w:rPr>
-      </w:pPr>
-      <w:r>
-        <w:rPr>
-          <w:sz w:val="40"/>
-          <w:szCs w:val="40"/>
-        </w:rPr>
-        <w:t xml:space="preserve">4) Choose a </w:t>
-      </w:r>
-      <w:r>
-        <w:rPr>
+        <w:t xml:space="preserve"> </w:t>
+      </w:r>
+      <w:r>
+        <w:rPr>
+          <w:b/>
+          <w:bCs/>
           <w:color w:val="0070C0"/>
           <w:sz w:val="40"/>
           <w:szCs w:val="40"/>
         </w:rPr>
-        <w:t>motion</w:t>
-      </w:r>
-    </w:p>
-    <w:p>
-      <w:pPr>
-        <w:rPr>
-          <w:sz w:val="40"/>
-          <w:szCs w:val="40"/>
-        </w:rPr>
-      </w:pPr>
-    </w:p>
-    <w:p>
-      <w:pPr>
-        <w:rPr>
-          <w:sz w:val="40"/>
-          <w:szCs w:val="40"/>
-        </w:rPr>
-      </w:pPr>
-      <w:r>
-        <w:rPr>
-          <w:sz w:val="40"/>
-          <w:szCs w:val="40"/>
-        </w:rPr>
-        <w:t>5) Join them together</w:t>
-      </w:r>
-    </w:p>
-    <w:p>
-      <w:pPr>
-        <w:rPr>
-          <w:sz w:val="40"/>
-          <w:szCs w:val="40"/>
-        </w:rPr>
-      </w:pPr>
-    </w:p>
-    <w:p>
+        <w:t>change x</w:t>
+      </w:r>
+      <w:r>
+        <w:rPr>
+          <w:color w:val="000000" w:themeColor="text1"/>
+          <w:sz w:val="40"/>
+          <w:szCs w:val="40"/>
+        </w:rPr>
+        <w:t>, and add it to the block above.</w:t>
+      </w:r>
+    </w:p>
+    <w:p>
+      <w:pPr>
+        <w:rPr>
+          <w:b/>
+          <w:bCs/>
+          <w:color w:val="000000" w:themeColor="text1"/>
+          <w:sz w:val="40"/>
+          <w:szCs w:val="40"/>
+        </w:rPr>
+      </w:pPr>
+    </w:p>
+    <w:p>
+      <w:pPr>
+        <w:rPr>
+          <w:b/>
+          <w:bCs/>
+          <w:i/>
+          <w:iCs/>
+          <w:color w:val="000000" w:themeColor="text1"/>
+          <w:sz w:val="40"/>
+          <w:szCs w:val="40"/>
+        </w:rPr>
+      </w:pPr>
+      <w:r>
+        <w:rPr>
+          <w:b/>
+          <w:bCs/>
+          <w:i/>
+          <w:iCs/>
+          <w:color w:val="000000" w:themeColor="text1"/>
+          <w:sz w:val="40"/>
+          <w:szCs w:val="40"/>
+        </w:rPr>
+        <w:t>Try pressing the right arrow</w:t>
+      </w:r>
+    </w:p>
+    <w:p>
+      <w:pPr>
+        <w:rPr>
+          <w:i/>
+          <w:iCs/>
+          <w:color w:val="000000" w:themeColor="text1"/>
+          <w:sz w:val="40"/>
+          <w:szCs w:val="40"/>
+        </w:rPr>
+      </w:pPr>
+      <w:r>
+        <w:rPr>
+          <w:i/>
+          <w:iCs/>
+          <w:color w:val="000000" w:themeColor="text1"/>
+          <w:sz w:val="40"/>
+          <w:szCs w:val="40"/>
+        </w:rPr>
+        <w:t xml:space="preserve">Horizontal </w:t>
+      </w:r>
+      <w:r>
+        <w:rPr>
+          <w:i/>
+          <w:iCs/>
+          <w:color w:val="000000" w:themeColor="text1"/>
+          <w:sz w:val="40"/>
+          <w:szCs w:val="40"/>
+        </w:rPr>
+        <w:t>position</w:t>
+      </w:r>
+      <w:r>
+        <w:rPr>
+          <w:i/>
+          <w:iCs/>
+          <w:color w:val="000000" w:themeColor="text1"/>
+          <w:sz w:val="40"/>
+          <w:szCs w:val="40"/>
+        </w:rPr>
+        <w:t xml:space="preserve"> is</w:t>
+      </w:r>
+      <w:r>
+        <w:rPr>
+          <w:i/>
+          <w:iCs/>
+          <w:color w:val="000000" w:themeColor="text1"/>
+          <w:sz w:val="40"/>
+          <w:szCs w:val="40"/>
+        </w:rPr>
+        <w:t xml:space="preserve"> </w:t>
+      </w:r>
+      <w:r>
+        <w:rPr>
+          <w:i/>
+          <w:iCs/>
+          <w:color w:val="000000" w:themeColor="text1"/>
+          <w:sz w:val="40"/>
+          <w:szCs w:val="40"/>
+        </w:rPr>
+        <w:t xml:space="preserve">the </w:t>
+      </w:r>
+      <w:r>
+        <w:rPr>
+          <w:b/>
+          <w:bCs/>
+          <w:i/>
+          <w:iCs/>
+          <w:color w:val="000000" w:themeColor="text1"/>
+          <w:sz w:val="40"/>
+          <w:szCs w:val="40"/>
+        </w:rPr>
+        <w:t>x axis</w:t>
+      </w:r>
+      <w:r>
+        <w:rPr>
+          <w:i/>
+          <w:iCs/>
+          <w:color w:val="000000" w:themeColor="text1"/>
+          <w:sz w:val="40"/>
+          <w:szCs w:val="40"/>
+        </w:rPr>
+        <w:t>,</w:t>
+      </w:r>
+    </w:p>
+    <w:p>
+      <w:pPr>
+        <w:rPr>
+          <w:i/>
+          <w:iCs/>
+          <w:color w:val="000000" w:themeColor="text1"/>
+          <w:sz w:val="40"/>
+          <w:szCs w:val="40"/>
+        </w:rPr>
+      </w:pPr>
+      <w:r>
+        <w:rPr>
+          <w:b/>
+          <w:bCs/>
+          <w:i/>
+          <w:iCs/>
+          <w:color w:val="000000" w:themeColor="text1"/>
+          <w:sz w:val="40"/>
+          <w:szCs w:val="40"/>
+        </w:rPr>
+        <w:t>change x</w:t>
+      </w:r>
+      <w:r>
+        <w:rPr>
+          <w:i/>
+          <w:iCs/>
+          <w:color w:val="000000" w:themeColor="text1"/>
+          <w:sz w:val="40"/>
+          <w:szCs w:val="40"/>
+        </w:rPr>
+        <w:t xml:space="preserve"> to move horizontally.</w:t>
+      </w:r>
+    </w:p>
+    <w:p>
+      <w:pPr>
+        <w:rPr>
+          <w:sz w:val="40"/>
+          <w:szCs w:val="40"/>
+        </w:rPr>
+      </w:pPr>
       <w:r>
         <w:rPr>
           <w:noProof/>
+          <w:sz w:val="40"/>
+          <w:szCs w:val="40"/>
         </w:rPr>
         <w:drawing>
-          <wp:anchor distT="0" distB="0" distL="114300" distR="114300" simplePos="0" relativeHeight="251665408" behindDoc="1" locked="0" layoutInCell="1" allowOverlap="1" wp14:anchorId="787478A8" wp14:editId="2745C95B">
+          <wp:anchor distT="0" distB="0" distL="114300" distR="114300" simplePos="0" relativeHeight="251666432" behindDoc="1" locked="0" layoutInCell="1" allowOverlap="1" wp14:anchorId="3E7B6136" wp14:editId="31E867F0">
             <wp:simplePos x="0" y="0"/>
             <wp:positionH relativeFrom="column">
-              <wp:posOffset>3920490</wp:posOffset>
+              <wp:posOffset>3764911</wp:posOffset>
             </wp:positionH>
             <wp:positionV relativeFrom="paragraph">
-              <wp:posOffset>118110</wp:posOffset>
+              <wp:posOffset>247492</wp:posOffset>
+            </wp:positionV>
+            <wp:extent cx="2628900" cy="1320800"/>
+            <wp:effectExtent l="0" t="0" r="0" b="0"/>
+            <wp:wrapTight wrapText="bothSides">
+              <wp:wrapPolygon edited="0">
+                <wp:start x="0" y="0"/>
+                <wp:lineTo x="0" y="21392"/>
+                <wp:lineTo x="21496" y="21392"/>
+                <wp:lineTo x="21496" y="0"/>
+                <wp:lineTo x="0" y="0"/>
+              </wp:wrapPolygon>
+            </wp:wrapTight>
+            <wp:docPr id="3" name="Picture 3" descr="Graphical user interface, application, chat or text message&#10;&#10;Description automatically generated"/>
+            <wp:cNvGraphicFramePr>
+              <a:graphicFrameLocks xmlns:a="http://schemas.openxmlformats.org/drawingml/2006/main" noChangeAspect="1"/>
+            </wp:cNvGraphicFramePr>
+            <a:graphic xmlns:a="http://schemas.openxmlformats.org/drawingml/2006/main">
+              <a:graphicData uri="http://schemas.openxmlformats.org/drawingml/2006/picture">
+                <pic:pic xmlns:pic="http://schemas.openxmlformats.org/drawingml/2006/picture">
+                  <pic:nvPicPr>
+                    <pic:cNvPr id="3" name="Picture 3" descr="Graphical user interface, application, chat or text message&#10;&#10;Description automatically generated"/>
+                    <pic:cNvPicPr/>
+                  </pic:nvPicPr>
+                  <pic:blipFill>
+                    <a:blip r:embed="rId10">
+                      <a:extLst>
+                        <a:ext uri="{28A0092B-C50C-407E-A947-70E740481C1C}">
+                          <a14:useLocalDpi xmlns:a14="http://schemas.microsoft.com/office/drawing/2010/main" val="0"/>
+                        </a:ext>
+                      </a:extLst>
+                    </a:blip>
+                    <a:stretch>
+                      <a:fillRect/>
+                    </a:stretch>
+                  </pic:blipFill>
+                  <pic:spPr>
+                    <a:xfrm>
+                      <a:off x="0" y="0"/>
+                      <a:ext cx="2628900" cy="1320800"/>
+                    </a:xfrm>
+                    <a:prstGeom prst="rect">
+                      <a:avLst/>
+                    </a:prstGeom>
+                  </pic:spPr>
+                </pic:pic>
+              </a:graphicData>
+            </a:graphic>
+            <wp14:sizeRelH relativeFrom="page">
+              <wp14:pctWidth>0</wp14:pctWidth>
+            </wp14:sizeRelH>
+            <wp14:sizeRelV relativeFrom="page">
+              <wp14:pctHeight>0</wp14:pctHeight>
+            </wp14:sizeRelV>
+          </wp:anchor>
+        </w:drawing>
+      </w:r>
+    </w:p>
+    <w:p>
+      <w:pPr>
+        <w:rPr>
+          <w:sz w:val="40"/>
+          <w:szCs w:val="40"/>
+        </w:rPr>
+      </w:pPr>
+      <w:r>
+        <w:rPr>
+          <w:sz w:val="40"/>
+          <w:szCs w:val="40"/>
+        </w:rPr>
+        <w:t>5</w:t>
+      </w:r>
+      <w:r>
+        <w:rPr>
+          <w:sz w:val="40"/>
+          <w:szCs w:val="40"/>
+        </w:rPr>
+        <w:t xml:space="preserve">) </w:t>
+      </w:r>
+      <w:r>
+        <w:rPr>
+          <w:sz w:val="40"/>
+          <w:szCs w:val="40"/>
+        </w:rPr>
+        <w:t>Add an</w:t>
+      </w:r>
+      <w:r>
+        <w:rPr>
+          <w:sz w:val="40"/>
+          <w:szCs w:val="40"/>
+        </w:rPr>
+        <w:t>other</w:t>
+      </w:r>
+      <w:r>
+        <w:rPr>
+          <w:sz w:val="40"/>
+          <w:szCs w:val="40"/>
+        </w:rPr>
+        <w:t xml:space="preserve"> event block, </w:t>
+      </w:r>
+      <w:r>
+        <w:rPr>
+          <w:sz w:val="40"/>
+          <w:szCs w:val="40"/>
+        </w:rPr>
+        <w:br/>
+      </w:r>
+      <w:r>
+        <w:rPr>
+          <w:b/>
+          <w:bCs/>
+          <w:color w:val="FFC000"/>
+          <w:sz w:val="40"/>
+          <w:szCs w:val="40"/>
+        </w:rPr>
+        <w:t>w</w:t>
+      </w:r>
+      <w:r>
+        <w:rPr>
+          <w:b/>
+          <w:bCs/>
+          <w:color w:val="FFC000"/>
+          <w:sz w:val="40"/>
+          <w:szCs w:val="40"/>
+        </w:rPr>
+        <w:t xml:space="preserve">hen </w:t>
+      </w:r>
+      <w:r>
+        <w:rPr>
+          <w:b/>
+          <w:bCs/>
+          <w:color w:val="FFC000"/>
+          <w:sz w:val="40"/>
+          <w:szCs w:val="40"/>
+        </w:rPr>
+        <w:t>…</w:t>
+      </w:r>
+      <w:r>
+        <w:rPr>
+          <w:b/>
+          <w:bCs/>
+          <w:color w:val="FFC000"/>
+          <w:sz w:val="40"/>
+          <w:szCs w:val="40"/>
+        </w:rPr>
+        <w:t xml:space="preserve"> key pressed</w:t>
+      </w:r>
+      <w:r>
+        <w:rPr>
+          <w:sz w:val="40"/>
+          <w:szCs w:val="40"/>
+        </w:rPr>
+        <w:t xml:space="preserve">. </w:t>
+      </w:r>
+      <w:r>
+        <w:rPr>
+          <w:sz w:val="40"/>
+          <w:szCs w:val="40"/>
+        </w:rPr>
+        <w:br/>
+        <w:t xml:space="preserve">Select </w:t>
+      </w:r>
+      <w:r>
+        <w:rPr>
+          <w:b/>
+          <w:bCs/>
+          <w:sz w:val="40"/>
+          <w:szCs w:val="40"/>
+        </w:rPr>
+        <w:t>left</w:t>
+      </w:r>
+      <w:r>
+        <w:rPr>
+          <w:b/>
+          <w:bCs/>
+          <w:sz w:val="40"/>
+          <w:szCs w:val="40"/>
+        </w:rPr>
+        <w:t xml:space="preserve"> arrow</w:t>
+      </w:r>
+      <w:r>
+        <w:rPr>
+          <w:sz w:val="40"/>
+          <w:szCs w:val="40"/>
+        </w:rPr>
+        <w:t xml:space="preserve"> to move </w:t>
+      </w:r>
+      <w:r>
+        <w:rPr>
+          <w:sz w:val="40"/>
+          <w:szCs w:val="40"/>
+        </w:rPr>
+        <w:t>left</w:t>
+      </w:r>
+      <w:r>
+        <w:rPr>
+          <w:sz w:val="40"/>
+          <w:szCs w:val="40"/>
+        </w:rPr>
+        <w:t>.</w:t>
+      </w:r>
+    </w:p>
+    <w:p>
+      <w:pPr>
+        <w:rPr>
+          <w:sz w:val="16"/>
+          <w:szCs w:val="16"/>
+        </w:rPr>
+      </w:pPr>
+    </w:p>
+    <w:p>
+      <w:pPr>
+        <w:rPr>
+          <w:sz w:val="40"/>
+          <w:szCs w:val="40"/>
+        </w:rPr>
+      </w:pPr>
+      <w:r>
+        <w:rPr>
+          <w:sz w:val="40"/>
+          <w:szCs w:val="40"/>
+        </w:rPr>
+        <w:t xml:space="preserve">6) Add a </w:t>
+      </w:r>
+      <w:r>
+        <w:rPr>
+          <w:b/>
+          <w:bCs/>
+          <w:color w:val="0070C0"/>
+          <w:sz w:val="40"/>
+          <w:szCs w:val="40"/>
+        </w:rPr>
+        <w:t>change x</w:t>
+      </w:r>
+      <w:r>
+        <w:rPr>
+          <w:sz w:val="40"/>
+          <w:szCs w:val="40"/>
+        </w:rPr>
+        <w:t xml:space="preserve"> block and change the number to </w:t>
+      </w:r>
+      <w:r>
+        <w:rPr>
+          <w:b/>
+          <w:bCs/>
+          <w:sz w:val="40"/>
+          <w:szCs w:val="40"/>
+        </w:rPr>
+        <w:t>-10</w:t>
+      </w:r>
+      <w:r>
+        <w:rPr>
+          <w:sz w:val="40"/>
+          <w:szCs w:val="40"/>
+        </w:rPr>
+        <w:t>.</w:t>
+      </w:r>
+    </w:p>
+    <w:p>
+      <w:pPr>
+        <w:rPr>
+          <w:sz w:val="16"/>
+          <w:szCs w:val="16"/>
+        </w:rPr>
+      </w:pPr>
+    </w:p>
+    <w:p>
+      <w:pPr>
+        <w:rPr>
+          <w:b/>
+          <w:bCs/>
+          <w:sz w:val="40"/>
+          <w:szCs w:val="40"/>
+        </w:rPr>
+      </w:pPr>
+      <w:r>
+        <w:rPr>
+          <w:b/>
+          <w:bCs/>
+          <w:sz w:val="40"/>
+          <w:szCs w:val="40"/>
+        </w:rPr>
+        <w:t>Try pressing the left arrow.</w:t>
+      </w:r>
+    </w:p>
+    <w:p>
+      <w:pPr>
+        <w:rPr>
+          <w:i/>
+          <w:iCs/>
+          <w:sz w:val="40"/>
+          <w:szCs w:val="40"/>
+        </w:rPr>
+      </w:pPr>
+      <w:r>
+        <w:rPr>
+          <w:noProof/>
+        </w:rPr>
+        <w:lastRenderedPageBreak/>
+        <w:drawing>
+          <wp:anchor distT="0" distB="0" distL="114300" distR="114300" simplePos="0" relativeHeight="251665408" behindDoc="1" locked="0" layoutInCell="1" allowOverlap="1" wp14:anchorId="787478A8" wp14:editId="1549B6DF">
+            <wp:simplePos x="0" y="0"/>
+            <wp:positionH relativeFrom="column">
+              <wp:posOffset>4171950</wp:posOffset>
+            </wp:positionH>
+            <wp:positionV relativeFrom="paragraph">
+              <wp:posOffset>89028</wp:posOffset>
             </wp:positionV>
             <wp:extent cx="2109470" cy="1874520"/>
             <wp:effectExtent l="0" t="0" r="0" b="5080"/>
@@ -632,7 +1241,7 @@
                     </pic:cNvPicPr>
                   </pic:nvPicPr>
                   <pic:blipFill>
-                    <a:blip r:embed="rId9">
+                    <a:blip r:embed="rId11">
                       <a:extLst>
                         <a:ext uri="{28A0092B-C50C-407E-A947-70E740481C1C}">
                           <a14:useLocalDpi xmlns:a14="http://schemas.microsoft.com/office/drawing/2010/main" val="0"/>
@@ -671,44 +1280,298 @@
       </w:r>
       <w:r>
         <w:rPr>
-          <w:sz w:val="40"/>
-          <w:szCs w:val="40"/>
-        </w:rPr>
-        <w:t xml:space="preserve">6) </w:t>
-      </w:r>
-      <w:r>
-        <w:rPr>
-          <w:sz w:val="40"/>
-          <w:szCs w:val="40"/>
-        </w:rPr>
-        <w:t>Can you move the robot in different directions?</w:t>
-      </w:r>
-      <w:r>
+          <w:i/>
+          <w:iCs/>
+          <w:sz w:val="40"/>
+          <w:szCs w:val="40"/>
+        </w:rPr>
+        <w:t>Increasing</w:t>
+      </w:r>
+      <w:r>
+        <w:rPr>
+          <w:i/>
+          <w:iCs/>
+          <w:sz w:val="40"/>
+          <w:szCs w:val="40"/>
+        </w:rPr>
+        <w:t xml:space="preserve"> x move</w:t>
+      </w:r>
+      <w:r>
+        <w:rPr>
+          <w:i/>
+          <w:iCs/>
+          <w:sz w:val="40"/>
+          <w:szCs w:val="40"/>
+        </w:rPr>
+        <w:t>s</w:t>
+      </w:r>
+      <w:r>
+        <w:rPr>
+          <w:i/>
+          <w:iCs/>
+          <w:sz w:val="40"/>
+          <w:szCs w:val="40"/>
+        </w:rPr>
+        <w:t xml:space="preserve"> the robot right, </w:t>
+      </w:r>
+      <w:r>
+        <w:rPr>
+          <w:i/>
+          <w:iCs/>
+          <w:sz w:val="40"/>
+          <w:szCs w:val="40"/>
+        </w:rPr>
+        <w:br/>
+      </w:r>
+      <w:r>
+        <w:rPr>
+          <w:i/>
+          <w:iCs/>
+          <w:sz w:val="40"/>
+          <w:szCs w:val="40"/>
+        </w:rPr>
+        <w:t>decreasing it</w:t>
+      </w:r>
+      <w:r>
+        <w:rPr>
+          <w:i/>
+          <w:iCs/>
+          <w:sz w:val="40"/>
+          <w:szCs w:val="40"/>
+        </w:rPr>
+        <w:t xml:space="preserve"> make</w:t>
+      </w:r>
+      <w:r>
+        <w:rPr>
+          <w:i/>
+          <w:iCs/>
+          <w:sz w:val="40"/>
+          <w:szCs w:val="40"/>
+        </w:rPr>
+        <w:t>s</w:t>
+      </w:r>
+      <w:r>
+        <w:rPr>
+          <w:i/>
+          <w:iCs/>
+          <w:sz w:val="40"/>
+          <w:szCs w:val="40"/>
+        </w:rPr>
+        <w:t xml:space="preserve"> it move left.</w:t>
+      </w:r>
+    </w:p>
+    <w:p>
+      <w:pPr>
+        <w:rPr>
+          <w:sz w:val="40"/>
+          <w:szCs w:val="40"/>
+        </w:rPr>
+      </w:pPr>
+    </w:p>
+    <w:p>
+      <w:pPr>
+        <w:rPr>
+          <w:i/>
+          <w:iCs/>
+        </w:rPr>
+      </w:pPr>
+      <w:r>
+        <w:rPr>
+          <w:i/>
+          <w:iCs/>
+          <w:sz w:val="40"/>
+          <w:szCs w:val="40"/>
+        </w:rPr>
+        <w:t xml:space="preserve">Can the robot </w:t>
+      </w:r>
+      <w:r>
+        <w:rPr>
+          <w:i/>
+          <w:iCs/>
+          <w:sz w:val="40"/>
+          <w:szCs w:val="40"/>
+        </w:rPr>
+        <w:t>move up and down</w:t>
+      </w:r>
+      <w:r>
+        <w:rPr>
+          <w:i/>
+          <w:iCs/>
+          <w:sz w:val="40"/>
+          <w:szCs w:val="40"/>
+        </w:rPr>
+        <w:t>?</w:t>
+      </w:r>
+      <w:r>
+        <w:rPr>
+          <w:i/>
+          <w:iCs/>
+        </w:rPr>
         <w:t xml:space="preserve"> </w:t>
       </w:r>
     </w:p>
     <w:p>
       <w:pPr>
         <w:rPr>
-          <w:sz w:val="40"/>
-          <w:szCs w:val="40"/>
-        </w:rPr>
-      </w:pPr>
-      <w:r>
-        <w:rPr>
-          <w:sz w:val="40"/>
-          <w:szCs w:val="40"/>
-        </w:rPr>
-        <w:t>You can change x by negative amounts to move left</w:t>
-      </w:r>
-    </w:p>
-    <w:p>
-      <w:pPr>
-        <w:rPr>
-          <w:sz w:val="40"/>
-          <w:szCs w:val="40"/>
-        </w:rPr>
-      </w:pPr>
+          <w:i/>
+          <w:iCs/>
+          <w:sz w:val="16"/>
+          <w:szCs w:val="16"/>
+        </w:rPr>
+      </w:pPr>
+    </w:p>
+    <w:p>
+      <w:pPr>
+        <w:rPr>
+          <w:i/>
+          <w:iCs/>
+          <w:sz w:val="40"/>
+          <w:szCs w:val="40"/>
+        </w:rPr>
+      </w:pPr>
+      <w:r>
+        <w:rPr>
+          <w:i/>
+          <w:iCs/>
+          <w:sz w:val="40"/>
+          <w:szCs w:val="40"/>
+        </w:rPr>
+        <w:t xml:space="preserve">Vertical position is the </w:t>
+      </w:r>
+      <w:r>
+        <w:rPr>
+          <w:b/>
+          <w:bCs/>
+          <w:i/>
+          <w:iCs/>
+          <w:sz w:val="40"/>
+          <w:szCs w:val="40"/>
+        </w:rPr>
+        <w:t>y axis</w:t>
+      </w:r>
+      <w:r>
+        <w:rPr>
+          <w:i/>
+          <w:iCs/>
+          <w:sz w:val="40"/>
+          <w:szCs w:val="40"/>
+        </w:rPr>
+        <w:t xml:space="preserve">. </w:t>
+      </w:r>
+      <w:r>
+        <w:rPr>
+          <w:i/>
+          <w:iCs/>
+          <w:sz w:val="40"/>
+          <w:szCs w:val="40"/>
+        </w:rPr>
+        <w:t>M</w:t>
+      </w:r>
+      <w:r>
+        <w:rPr>
+          <w:i/>
+          <w:iCs/>
+          <w:sz w:val="40"/>
+          <w:szCs w:val="40"/>
+        </w:rPr>
+        <w:t xml:space="preserve">ove </w:t>
+      </w:r>
+      <w:r>
+        <w:rPr>
+          <w:i/>
+          <w:iCs/>
+          <w:sz w:val="40"/>
+          <w:szCs w:val="40"/>
+        </w:rPr>
+        <w:t xml:space="preserve">the robot </w:t>
+      </w:r>
+      <w:r>
+        <w:rPr>
+          <w:i/>
+          <w:iCs/>
+          <w:sz w:val="40"/>
+          <w:szCs w:val="40"/>
+        </w:rPr>
+        <w:t>up and down by changing y.</w:t>
+      </w:r>
+    </w:p>
+    <w:p>
+      <w:pPr>
+        <w:rPr>
+          <w:sz w:val="40"/>
+          <w:szCs w:val="40"/>
+        </w:rPr>
+      </w:pPr>
+      <w:r>
+        <w:rPr>
+          <w:noProof/>
+          <w:sz w:val="40"/>
+          <w:szCs w:val="40"/>
+        </w:rPr>
+        <w:drawing>
+          <wp:anchor distT="0" distB="0" distL="114300" distR="114300" simplePos="0" relativeHeight="251667456" behindDoc="1" locked="0" layoutInCell="1" allowOverlap="1" wp14:anchorId="21B4594F" wp14:editId="219DEA60">
+            <wp:simplePos x="0" y="0"/>
+            <wp:positionH relativeFrom="column">
+              <wp:posOffset>3988435</wp:posOffset>
+            </wp:positionH>
+            <wp:positionV relativeFrom="paragraph">
+              <wp:posOffset>289615</wp:posOffset>
+            </wp:positionV>
+            <wp:extent cx="2590800" cy="1333500"/>
+            <wp:effectExtent l="0" t="0" r="0" b="0"/>
+            <wp:wrapTight wrapText="bothSides">
+              <wp:wrapPolygon edited="0">
+                <wp:start x="0" y="0"/>
+                <wp:lineTo x="0" y="21394"/>
+                <wp:lineTo x="21494" y="21394"/>
+                <wp:lineTo x="21494" y="0"/>
+                <wp:lineTo x="0" y="0"/>
+              </wp:wrapPolygon>
+            </wp:wrapTight>
+            <wp:docPr id="4" name="Picture 4" descr="Graphical user interface, text, application, chat or text message&#10;&#10;Description automatically generated"/>
+            <wp:cNvGraphicFramePr>
+              <a:graphicFrameLocks xmlns:a="http://schemas.openxmlformats.org/drawingml/2006/main" noChangeAspect="1"/>
+            </wp:cNvGraphicFramePr>
+            <a:graphic xmlns:a="http://schemas.openxmlformats.org/drawingml/2006/main">
+              <a:graphicData uri="http://schemas.openxmlformats.org/drawingml/2006/picture">
+                <pic:pic xmlns:pic="http://schemas.openxmlformats.org/drawingml/2006/picture">
+                  <pic:nvPicPr>
+                    <pic:cNvPr id="4" name="Picture 4" descr="Graphical user interface, text, application, chat or text message&#10;&#10;Description automatically generated"/>
+                    <pic:cNvPicPr/>
+                  </pic:nvPicPr>
+                  <pic:blipFill>
+                    <a:blip r:embed="rId12">
+                      <a:extLst>
+                        <a:ext uri="{28A0092B-C50C-407E-A947-70E740481C1C}">
+                          <a14:useLocalDpi xmlns:a14="http://schemas.microsoft.com/office/drawing/2010/main" val="0"/>
+                        </a:ext>
+                      </a:extLst>
+                    </a:blip>
+                    <a:stretch>
+                      <a:fillRect/>
+                    </a:stretch>
+                  </pic:blipFill>
+                  <pic:spPr>
+                    <a:xfrm>
+                      <a:off x="0" y="0"/>
+                      <a:ext cx="2590800" cy="1333500"/>
+                    </a:xfrm>
+                    <a:prstGeom prst="rect">
+                      <a:avLst/>
+                    </a:prstGeom>
+                  </pic:spPr>
+                </pic:pic>
+              </a:graphicData>
+            </a:graphic>
+            <wp14:sizeRelH relativeFrom="page">
+              <wp14:pctWidth>0</wp14:pctWidth>
+            </wp14:sizeRelH>
+            <wp14:sizeRelV relativeFrom="page">
+              <wp14:pctHeight>0</wp14:pctHeight>
+            </wp14:sizeRelV>
+          </wp:anchor>
+        </w:drawing>
+      </w:r>
     </w:p>
     <w:p>
       <w:pPr>
@@ -729,35 +1592,242 @@
           <w:sz w:val="40"/>
           <w:szCs w:val="40"/>
         </w:rPr>
-        <w:t>Or you can change the y direction to move up and down</w:t>
-      </w:r>
-    </w:p>
-    <w:p>
-      <w:pPr>
-        <w:rPr>
-          <w:sz w:val="40"/>
-          <w:szCs w:val="40"/>
-        </w:rPr>
-      </w:pPr>
-    </w:p>
-    <w:p>
-      <w:pPr>
-        <w:rPr>
-          <w:sz w:val="40"/>
-          <w:szCs w:val="40"/>
-        </w:rPr>
-      </w:pPr>
-      <w:r>
-        <w:rPr>
-          <w:sz w:val="40"/>
-          <w:szCs w:val="40"/>
-        </w:rPr>
-        <w:t xml:space="preserve">8) Where is the </w:t>
-      </w:r>
-      <w:r>
-        <w:rPr>
-          <w:b/>
-          <w:bCs/>
+        <w:t xml:space="preserve">Add another </w:t>
+      </w:r>
+      <w:r>
+        <w:rPr>
+          <w:b/>
+          <w:bCs/>
+          <w:color w:val="FFC000"/>
+          <w:sz w:val="40"/>
+          <w:szCs w:val="40"/>
+        </w:rPr>
+        <w:t>When … key pressed</w:t>
+      </w:r>
+      <w:r>
+        <w:rPr>
+          <w:color w:val="FFC000"/>
+          <w:sz w:val="40"/>
+          <w:szCs w:val="40"/>
+        </w:rPr>
+        <w:t xml:space="preserve"> </w:t>
+      </w:r>
+      <w:r>
+        <w:rPr>
+          <w:sz w:val="40"/>
+          <w:szCs w:val="40"/>
+        </w:rPr>
+        <w:t xml:space="preserve">event and select </w:t>
+      </w:r>
+      <w:r>
+        <w:rPr>
+          <w:b/>
+          <w:bCs/>
+          <w:sz w:val="40"/>
+          <w:szCs w:val="40"/>
+        </w:rPr>
+        <w:t>up arrow</w:t>
+      </w:r>
+      <w:r>
+        <w:rPr>
+          <w:sz w:val="40"/>
+          <w:szCs w:val="40"/>
+        </w:rPr>
+        <w:t>.</w:t>
+      </w:r>
+    </w:p>
+    <w:p>
+      <w:pPr>
+        <w:rPr>
+          <w:sz w:val="40"/>
+          <w:szCs w:val="40"/>
+        </w:rPr>
+      </w:pPr>
+    </w:p>
+    <w:p>
+      <w:pPr>
+        <w:rPr>
+          <w:b/>
+          <w:bCs/>
+          <w:sz w:val="40"/>
+          <w:szCs w:val="40"/>
+        </w:rPr>
+      </w:pPr>
+      <w:r>
+        <w:rPr>
+          <w:sz w:val="40"/>
+          <w:szCs w:val="40"/>
+        </w:rPr>
+        <w:t xml:space="preserve">8) </w:t>
+      </w:r>
+      <w:r>
+        <w:rPr>
+          <w:sz w:val="40"/>
+          <w:szCs w:val="40"/>
+        </w:rPr>
+        <w:t xml:space="preserve">Add </w:t>
+      </w:r>
+      <w:r>
+        <w:rPr>
+          <w:b/>
+          <w:bCs/>
+          <w:sz w:val="40"/>
+          <w:szCs w:val="40"/>
+        </w:rPr>
+        <w:t>change y by 10</w:t>
+      </w:r>
+      <w:r>
+        <w:rPr>
+          <w:b/>
+          <w:bCs/>
+          <w:sz w:val="40"/>
+          <w:szCs w:val="40"/>
+        </w:rPr>
+        <w:t>.</w:t>
+      </w:r>
+    </w:p>
+    <w:p>
+      <w:pPr>
+        <w:rPr>
+          <w:b/>
+          <w:bCs/>
+          <w:sz w:val="40"/>
+          <w:szCs w:val="40"/>
+        </w:rPr>
+      </w:pPr>
+      <w:r>
+        <w:rPr>
+          <w:noProof/>
+          <w:sz w:val="40"/>
+          <w:szCs w:val="40"/>
+        </w:rPr>
+        <w:drawing>
+          <wp:anchor distT="0" distB="0" distL="114300" distR="114300" simplePos="0" relativeHeight="251668480" behindDoc="1" locked="0" layoutInCell="1" allowOverlap="1" wp14:anchorId="5A0D3961" wp14:editId="42C898DF">
+            <wp:simplePos x="0" y="0"/>
+            <wp:positionH relativeFrom="column">
+              <wp:posOffset>3988435</wp:posOffset>
+            </wp:positionH>
+            <wp:positionV relativeFrom="paragraph">
+              <wp:posOffset>176994</wp:posOffset>
+            </wp:positionV>
+            <wp:extent cx="2590800" cy="1145540"/>
+            <wp:effectExtent l="0" t="0" r="0" b="0"/>
+            <wp:wrapTight wrapText="bothSides">
+              <wp:wrapPolygon edited="0">
+                <wp:start x="0" y="0"/>
+                <wp:lineTo x="0" y="21313"/>
+                <wp:lineTo x="21494" y="21313"/>
+                <wp:lineTo x="21494" y="0"/>
+                <wp:lineTo x="0" y="0"/>
+              </wp:wrapPolygon>
+            </wp:wrapTight>
+            <wp:docPr id="8" name="Picture 8" descr="Graphical user interface, text, application, chat or text message&#10;&#10;Description automatically generated"/>
+            <wp:cNvGraphicFramePr>
+              <a:graphicFrameLocks xmlns:a="http://schemas.openxmlformats.org/drawingml/2006/main" noChangeAspect="1"/>
+            </wp:cNvGraphicFramePr>
+            <a:graphic xmlns:a="http://schemas.openxmlformats.org/drawingml/2006/main">
+              <a:graphicData uri="http://schemas.openxmlformats.org/drawingml/2006/picture">
+                <pic:pic xmlns:pic="http://schemas.openxmlformats.org/drawingml/2006/picture">
+                  <pic:nvPicPr>
+                    <pic:cNvPr id="8" name="Picture 8" descr="Graphical user interface, text, application, chat or text message&#10;&#10;Description automatically generated"/>
+                    <pic:cNvPicPr/>
+                  </pic:nvPicPr>
+                  <pic:blipFill>
+                    <a:blip r:embed="rId13">
+                      <a:extLst>
+                        <a:ext uri="{28A0092B-C50C-407E-A947-70E740481C1C}">
+                          <a14:useLocalDpi xmlns:a14="http://schemas.microsoft.com/office/drawing/2010/main" val="0"/>
+                        </a:ext>
+                      </a:extLst>
+                    </a:blip>
+                    <a:stretch>
+                      <a:fillRect/>
+                    </a:stretch>
+                  </pic:blipFill>
+                  <pic:spPr>
+                    <a:xfrm>
+                      <a:off x="0" y="0"/>
+                      <a:ext cx="2590800" cy="1145540"/>
+                    </a:xfrm>
+                    <a:prstGeom prst="rect">
+                      <a:avLst/>
+                    </a:prstGeom>
+                  </pic:spPr>
+                </pic:pic>
+              </a:graphicData>
+            </a:graphic>
+            <wp14:sizeRelH relativeFrom="page">
+              <wp14:pctWidth>0</wp14:pctWidth>
+            </wp14:sizeRelH>
+            <wp14:sizeRelV relativeFrom="page">
+              <wp14:pctHeight>0</wp14:pctHeight>
+            </wp14:sizeRelV>
+          </wp:anchor>
+        </w:drawing>
+      </w:r>
+    </w:p>
+    <w:p>
+      <w:pPr>
+        <w:rPr>
+          <w:sz w:val="40"/>
+          <w:szCs w:val="40"/>
+        </w:rPr>
+      </w:pPr>
+      <w:r>
+        <w:rPr>
+          <w:sz w:val="40"/>
+          <w:szCs w:val="40"/>
+        </w:rPr>
+        <w:t xml:space="preserve">9) </w:t>
+      </w:r>
+      <w:r>
+        <w:rPr>
+          <w:sz w:val="40"/>
+          <w:szCs w:val="40"/>
+        </w:rPr>
+        <w:t xml:space="preserve">Finally, we can move down by subtracting 10. </w:t>
+      </w:r>
+    </w:p>
+    <w:p>
+      <w:pPr>
+        <w:rPr>
+          <w:sz w:val="40"/>
+          <w:szCs w:val="40"/>
+        </w:rPr>
+      </w:pPr>
+    </w:p>
+    <w:p>
+      <w:pPr>
+        <w:rPr>
+          <w:sz w:val="40"/>
+          <w:szCs w:val="40"/>
+        </w:rPr>
+      </w:pPr>
+    </w:p>
+    <w:p>
+      <w:pPr>
+        <w:rPr>
+          <w:i/>
+          <w:iCs/>
+          <w:sz w:val="40"/>
+          <w:szCs w:val="40"/>
+        </w:rPr>
+      </w:pPr>
+      <w:r>
+        <w:rPr>
+          <w:i/>
+          <w:iCs/>
+          <w:sz w:val="40"/>
+          <w:szCs w:val="40"/>
+        </w:rPr>
+        <w:t xml:space="preserve">Where is the </w:t>
+      </w:r>
+      <w:r>
+        <w:rPr>
+          <w:b/>
+          <w:bCs/>
+          <w:i/>
+          <w:iCs/>
           <w:sz w:val="40"/>
           <w:szCs w:val="40"/>
         </w:rPr>
@@ -765,6 +1835,8 @@
       </w:r>
       <w:r>
         <w:rPr>
+          <w:i/>
+          <w:iCs/>
           <w:sz w:val="40"/>
           <w:szCs w:val="40"/>
         </w:rPr>
@@ -772,14 +1844,56 @@
       </w:r>
       <w:r>
         <w:rPr>
+          <w:i/>
+          <w:iCs/>
           <w:sz w:val="40"/>
           <w:szCs w:val="40"/>
         </w:rPr>
         <w:br/>
-        <w:t>You can drag the sprite about to find it.</w:t>
-      </w:r>
-      <w:r>
-        <w:rPr>
+        <w:t xml:space="preserve">You can drag the sprite </w:t>
+      </w:r>
+      <w:r>
+        <w:rPr>
+          <w:i/>
+          <w:iCs/>
+          <w:sz w:val="40"/>
+          <w:szCs w:val="40"/>
+        </w:rPr>
+        <w:t xml:space="preserve">about and check its </w:t>
+      </w:r>
+      <w:proofErr w:type="spellStart"/>
+      <w:r>
+        <w:rPr>
+          <w:i/>
+          <w:iCs/>
+          <w:sz w:val="40"/>
+          <w:szCs w:val="40"/>
+        </w:rPr>
+        <w:t>x,y</w:t>
+      </w:r>
+      <w:proofErr w:type="spellEnd"/>
+      <w:r>
+        <w:rPr>
+          <w:i/>
+          <w:iCs/>
+          <w:sz w:val="40"/>
+          <w:szCs w:val="40"/>
+        </w:rPr>
+        <w:t xml:space="preserve"> coordinates</w:t>
+      </w:r>
+      <w:r>
+        <w:rPr>
+          <w:i/>
+          <w:iCs/>
+          <w:sz w:val="40"/>
+          <w:szCs w:val="40"/>
+        </w:rPr>
+        <w:t xml:space="preserve"> to find it.</w:t>
+      </w:r>
+      <w:r>
+        <w:rPr>
+          <w:i/>
+          <w:iCs/>
           <w:sz w:val="40"/>
           <w:szCs w:val="40"/>
         </w:rPr>
@@ -787,6 +1901,8 @@
       </w:r>
       <w:r>
         <w:rPr>
+          <w:i/>
+          <w:iCs/>
           <w:sz w:val="40"/>
           <w:szCs w:val="40"/>
         </w:rPr>
@@ -794,10 +1910,61 @@
       </w:r>
       <w:r>
         <w:rPr>
+          <w:i/>
+          <w:iCs/>
           <w:sz w:val="40"/>
           <w:szCs w:val="40"/>
         </w:rPr>
         <w:fldChar w:fldCharType="end"/>
+      </w:r>
+    </w:p>
+    <w:p>
+      <w:pPr>
+        <w:pStyle w:val="ListParagraph"/>
+        <w:spacing w:line="276" w:lineRule="auto"/>
+        <w:ind w:left="0"/>
+        <w:rPr>
+          <w:sz w:val="40"/>
+          <w:szCs w:val="40"/>
+        </w:rPr>
+      </w:pPr>
+      <w:r>
+        <w:rPr>
+          <w:i/>
+          <w:iCs/>
+        </w:rPr>
+        <w:br/>
+      </w:r>
+      <w:r>
+        <w:rPr>
+          <w:b/>
+          <w:bCs/>
+          <w:i/>
+          <w:iCs/>
+          <w:sz w:val="36"/>
+          <w:szCs w:val="36"/>
+        </w:rPr>
+        <w:t>Save</w:t>
+      </w:r>
+      <w:r>
+        <w:rPr>
+          <w:i/>
+          <w:iCs/>
+          <w:sz w:val="36"/>
+          <w:szCs w:val="36"/>
+        </w:rPr>
+        <w:t xml:space="preserve"> your code with a good name. </w:t>
+      </w:r>
+      <w:r>
+        <w:rPr>
+          <w:b/>
+          <w:bCs/>
+          <w:i/>
+          <w:iCs/>
+          <w:sz w:val="36"/>
+          <w:szCs w:val="36"/>
+        </w:rPr>
+        <w:t>File &gt; Save now</w:t>
       </w:r>
     </w:p>
     <w:p>
@@ -816,6 +1983,100 @@
     </w:sectPr>
   </w:body>
 </w:document>
+</file>
+
+<file path=word/numbering.xml><?xml version="1.0" encoding="utf-8"?>
+<w:numbering xmlns:wpc="http://schemas.microsoft.com/office/word/2010/wordprocessingCanvas" xmlns:cx="http://schemas.microsoft.com/office/drawing/2014/chartex" xmlns:cx1="http://schemas.microsoft.com/office/drawing/2015/9/8/chartex" xmlns:cx2="http://schemas.microsoft.com/office/drawing/2015/10/21/chartex" xmlns:cx3="http://schemas.microsoft.com/office/drawing/2016/5/9/chartex" xmlns:cx4="http://schemas.microsoft.com/office/drawing/2016/5/10/chartex" xmlns:cx5="http://schemas.microsoft.com/office/drawing/2016/5/11/chartex" xmlns:cx6="http://schemas.microsoft.com/office/drawing/2016/5/12/chartex" xmlns:cx7="http://schemas.microsoft.com/office/drawing/2016/5/13/chartex" xmlns:cx8="http://schemas.microsoft.com/office/drawing/2016/5/14/chartex" xmlns:mc="http://schemas.openxmlformats.org/markup-compatibility/2006" xmlns:aink="http://schemas.microsoft.com/office/drawing/2016/ink" xmlns:am3d="http://schemas.microsoft.com/office/drawing/2017/model3d" xmlns:o="urn:schemas-microsoft-com:office:office" xmlns:oel="http://schemas.microsoft.com/office/2019/extlst" xmlns:r="http://schemas.openxmlformats.org/officeDocument/2006/relationships" xmlns:m="http://schemas.openxmlformats.org/officeDocument/2006/math" xmlns:v="urn:schemas-microsoft-com:vml" xmlns:wp14="http://schemas.microsoft.com/office/word/2010/wordprocessingDrawing" xmlns:wp="http://schemas.openxmlformats.org/drawingml/2006/wordprocessingDrawing" xmlns:w10="urn:schemas-microsoft-com:office:word" xmlns:w="http://schemas.openxmlformats.org/wordprocessingml/2006/main" xmlns:w14="http://schemas.microsoft.com/office/word/2010/wordml" xmlns:w15="http://schemas.microsoft.com/office/word/2012/wordml" xmlns:w16cex="http://schemas.microsoft.com/office/word/2018/wordml/cex" xmlns:w16cid="http://schemas.microsoft.com/office/word/2016/wordml/cid" xmlns:w16="http://schemas.microsoft.com/office/word/2018/wordml" xmlns:w16sdtdh="http://schemas.microsoft.com/office/word/2020/wordml/sdtdatahash" xmlns:w16se="http://schemas.microsoft.com/office/word/2015/wordml/symex" xmlns:wpg="http://schemas.microsoft.com/office/word/2010/wordprocessingGroup" xmlns:wpi="http://schemas.microsoft.com/office/word/2010/wordprocessingInk" xmlns:wne="http://schemas.microsoft.com/office/word/2006/wordml" xmlns:wps="http://schemas.microsoft.com/office/word/2010/wordprocessingShape" mc:Ignorable="w14 w15 w16se w16cid w16 w16cex w16sdtdh wp14">
+  <w:abstractNum w:abstractNumId="0" w15:restartNumberingAfterBreak="0">
+    <w:nsid w:val="5E1B72A4"/>
+    <w:multiLevelType w:val="hybridMultilevel"/>
+    <w:tmpl w:val="A8FEA232"/>
+    <w:lvl w:ilvl="0" w:tplc="0809000F">
+      <w:start w:val="1"/>
+      <w:numFmt w:val="decimal"/>
+      <w:lvlText w:val="%1."/>
+      <w:lvlJc w:val="left"/>
+      <w:pPr>
+        <w:ind w:left="720" w:hanging="360"/>
+      </w:pPr>
+    </w:lvl>
+    <w:lvl w:ilvl="1" w:tplc="08090019" w:tentative="1">
+      <w:start w:val="1"/>
+      <w:numFmt w:val="lowerLetter"/>
+      <w:lvlText w:val="%2."/>
+      <w:lvlJc w:val="left"/>
+      <w:pPr>
+        <w:ind w:left="1440" w:hanging="360"/>
+      </w:pPr>
+    </w:lvl>
+    <w:lvl w:ilvl="2" w:tplc="0809001B" w:tentative="1">
+      <w:start w:val="1"/>
+      <w:numFmt w:val="lowerRoman"/>
+      <w:lvlText w:val="%3."/>
+      <w:lvlJc w:val="right"/>
+      <w:pPr>
+        <w:ind w:left="2160" w:hanging="180"/>
+      </w:pPr>
+    </w:lvl>
+    <w:lvl w:ilvl="3" w:tplc="0809000F" w:tentative="1">
+      <w:start w:val="1"/>
+      <w:numFmt w:val="decimal"/>
+      <w:lvlText w:val="%4."/>
+      <w:lvlJc w:val="left"/>
+      <w:pPr>
+        <w:ind w:left="2880" w:hanging="360"/>
+      </w:pPr>
+    </w:lvl>
+    <w:lvl w:ilvl="4" w:tplc="08090019" w:tentative="1">
+      <w:start w:val="1"/>
+      <w:numFmt w:val="lowerLetter"/>
+      <w:lvlText w:val="%5."/>
+      <w:lvlJc w:val="left"/>
+      <w:pPr>
+        <w:ind w:left="3600" w:hanging="360"/>
+      </w:pPr>
+    </w:lvl>
+    <w:lvl w:ilvl="5" w:tplc="0809001B" w:tentative="1">
+      <w:start w:val="1"/>
+      <w:numFmt w:val="lowerRoman"/>
+      <w:lvlText w:val="%6."/>
+      <w:lvlJc w:val="right"/>
+      <w:pPr>
+        <w:ind w:left="4320" w:hanging="180"/>
+      </w:pPr>
+    </w:lvl>
+    <w:lvl w:ilvl="6" w:tplc="0809000F" w:tentative="1">
+      <w:start w:val="1"/>
+      <w:numFmt w:val="decimal"/>
+      <w:lvlText w:val="%7."/>
+      <w:lvlJc w:val="left"/>
+      <w:pPr>
+        <w:ind w:left="5040" w:hanging="360"/>
+      </w:pPr>
+    </w:lvl>
+    <w:lvl w:ilvl="7" w:tplc="08090019" w:tentative="1">
+      <w:start w:val="1"/>
+      <w:numFmt w:val="lowerLetter"/>
+      <w:lvlText w:val="%8."/>
+      <w:lvlJc w:val="left"/>
+      <w:pPr>
+        <w:ind w:left="5760" w:hanging="360"/>
+      </w:pPr>
+    </w:lvl>
+    <w:lvl w:ilvl="8" w:tplc="0809001B" w:tentative="1">
+      <w:start w:val="1"/>
+      <w:numFmt w:val="lowerRoman"/>
+      <w:lvlText w:val="%9."/>
+      <w:lvlJc w:val="right"/>
+      <w:pPr>
+        <w:ind w:left="6480" w:hanging="180"/>
+      </w:pPr>
+    </w:lvl>
+  </w:abstractNum>
+  <w:num w:numId="1" w16cid:durableId="770589061">
+    <w:abstractNumId w:val="0"/>
+  </w:num>
+</w:numbering>
 </file>
 
 <file path=word/styles.xml><?xml version="1.0" encoding="utf-8"?>
@@ -937,6 +2198,7 @@
     <w:lsdException w:name="HTML Sample" w:semiHidden="1" w:unhideWhenUsed="1"/>
     <w:lsdException w:name="HTML Typewriter" w:semiHidden="1" w:unhideWhenUsed="1"/>
     <w:lsdException w:name="HTML Variable" w:semiHidden="1" w:unhideWhenUsed="1"/>
+    <w:lsdException w:name="Normal Table" w:semiHidden="1" w:unhideWhenUsed="1"/>
     <w:lsdException w:name="annotation subject" w:semiHidden="1" w:unhideWhenUsed="1"/>
     <w:lsdException w:name="No List" w:semiHidden="1" w:unhideWhenUsed="1"/>
     <w:lsdException w:name="Outline List 1" w:semiHidden="1" w:unhideWhenUsed="1"/>
@@ -983,8 +2245,10 @@
     <w:lsdException w:name="Table Subtle 2" w:semiHidden="1" w:unhideWhenUsed="1"/>
     <w:lsdException w:name="Table Web 1" w:semiHidden="1" w:unhideWhenUsed="1"/>
     <w:lsdException w:name="Table Web 2" w:semiHidden="1" w:unhideWhenUsed="1"/>
+    <w:lsdException w:name="Table Web 3" w:semiHidden="1" w:unhideWhenUsed="1"/>
     <w:lsdException w:name="Balloon Text" w:semiHidden="1" w:unhideWhenUsed="1"/>
     <w:lsdException w:name="Table Grid" w:uiPriority="39"/>
+    <w:lsdException w:name="Table Theme" w:semiHidden="1" w:unhideWhenUsed="1"/>
     <w:lsdException w:name="Placeholder Text" w:semiHidden="1"/>
     <w:lsdException w:name="No Spacing" w:uiPriority="1" w:qFormat="1"/>
     <w:lsdException w:name="Light Shading" w:uiPriority="60"/>
@@ -1292,6 +2556,17 @@
       <w:lang w:val="en-GB"/>
     </w:rPr>
   </w:style>
+  <w:style w:type="paragraph" w:styleId="ListParagraph">
+    <w:name w:val="List Paragraph"/>
+    <w:basedOn w:val="Normal"/>
+    <w:uiPriority w:val="34"/>
+    <w:qFormat/>
+    <w:rsid w:val="00F8641B"/>
+    <w:pPr>
+      <w:ind w:left="720"/>
+      <w:contextualSpacing/>
+    </w:pPr>
+  </w:style>
 </w:styles>
 </file>
 

</xml_diff>